<commit_message>
update responsive the band
</commit_message>
<xml_diff>
--- a/html_css/html,css.docx
+++ b/html_css/html,css.docx
@@ -5708,6 +5708,158 @@
         <w:rPr>
           <w:lang w:val="vi-VN"/>
         </w:rPr>
+      </w:pPr>
+    </w:p>
+    <w:p>
+      <w:pPr>
+        <w:pStyle w:val="Heading2"/>
+        <w:rPr>
+          <w:lang w:val="vi-VN"/>
+        </w:rPr>
+      </w:pPr>
+      <w:r>
+        <w:rPr>
+          <w:lang w:val="vi-VN"/>
+        </w:rPr>
+        <w:t>Ẩn các đối tượng con vượt quá thẻ cha</w:t>
+      </w:r>
+    </w:p>
+    <w:p>
+      <w:pPr>
+        <w:pStyle w:val="Heading3"/>
+        <w:rPr>
+          <w:rFonts w:eastAsia="Times New Roman"/>
+        </w:rPr>
+      </w:pPr>
+      <w:r>
+        <w:rPr>
+          <w:rFonts w:eastAsia="Times New Roman"/>
+        </w:rPr>
+        <w:t>O</w:t>
+      </w:r>
+      <w:r>
+        <w:rPr>
+          <w:rFonts w:eastAsia="Times New Roman"/>
+        </w:rPr>
+        <w:t>verflow</w:t>
+      </w:r>
+      <w:r>
+        <w:rPr>
+          <w:rFonts w:eastAsia="Times New Roman"/>
+        </w:rPr>
+        <w:t>: hidden</w:t>
+      </w:r>
+    </w:p>
+    <w:p/>
+    <w:p>
+      <w:pPr>
+        <w:pStyle w:val="Heading2"/>
+        <w:rPr>
+          <w:lang w:val="vi-VN"/>
+        </w:rPr>
+      </w:pPr>
+      <w:r>
+        <w:t>Tag</w:t>
+      </w:r>
+      <w:r>
+        <w:rPr>
+          <w:lang w:val="vi-VN"/>
+        </w:rPr>
+        <w:t xml:space="preserve"> thẻ a – gửi mail và gọi điện thoại</w:t>
+      </w:r>
+    </w:p>
+    <w:p>
+      <w:pPr>
+        <w:pStyle w:val="Heading3"/>
+        <w:rPr>
+          <w:lang w:val="vi-VN"/>
+        </w:rPr>
+      </w:pPr>
+      <w:r>
+        <w:rPr>
+          <w:lang w:val="vi-VN"/>
+        </w:rPr>
+        <w:t>&lt;a href=”tel:+84 941757062”&gt;</w:t>
+      </w:r>
+      <w:r>
+        <w:rPr>
+          <w:lang w:val="vi-VN"/>
+        </w:rPr>
+        <w:t xml:space="preserve"> </w:t>
+      </w:r>
+      <w:r>
+        <w:rPr>
+          <w:lang w:val="vi-VN"/>
+        </w:rPr>
+        <w:t xml:space="preserve">+84 </w:t>
+      </w:r>
+      <w:r>
+        <w:rPr>
+          <w:lang w:val="vi-VN"/>
+        </w:rPr>
+        <w:t>941757062&lt;/a&gt;</w:t>
+      </w:r>
+    </w:p>
+    <w:p>
+      <w:pPr>
+        <w:pStyle w:val="Heading3"/>
+        <w:rPr>
+          <w:lang w:val="vi-VN"/>
+        </w:rPr>
+      </w:pPr>
+      <w:r>
+        <w:rPr>
+          <w:lang w:val="vi-VN"/>
+        </w:rPr>
+        <w:t>&lt;a href=”</w:t>
+      </w:r>
+      <w:r>
+        <w:rPr>
+          <w:lang w:val="vi-VN"/>
+        </w:rPr>
+        <w:t>mailto:</w:t>
+      </w:r>
+      <w:r>
+        <w:rPr>
+          <w:lang w:val="vi-VN"/>
+        </w:rPr>
+        <w:t xml:space="preserve"> </w:t>
+      </w:r>
+      <w:r>
+        <w:rPr>
+          <w:lang w:val="vi-VN"/>
+        </w:rPr>
+        <w:t>tuananhdang9x@gmail.com”&gt;</w:t>
+      </w:r>
+      <w:r>
+        <w:rPr>
+          <w:lang w:val="vi-VN"/>
+        </w:rPr>
+        <w:t xml:space="preserve"> </w:t>
+      </w:r>
+      <w:r>
+        <w:rPr>
+          <w:lang w:val="vi-VN"/>
+        </w:rPr>
+        <w:t>tuananhdang9x@gmail.com</w:t>
+      </w:r>
+      <w:r>
+        <w:rPr>
+          <w:lang w:val="vi-VN"/>
+        </w:rPr>
+        <w:t>&lt;/a&gt;</w:t>
+      </w:r>
+    </w:p>
+    <w:p>
+      <w:pPr>
+        <w:rPr>
+          <w:lang w:val="vi-VN"/>
+        </w:rPr>
+      </w:pPr>
+    </w:p>
+    <w:p>
+      <w:pPr>
+        <w:pStyle w:val="Heading3"/>
       </w:pPr>
     </w:p>
     <w:sectPr>

</xml_diff>